<commit_message>
add the macro minimum
</commit_message>
<xml_diff>
--- a/mylearnings/mylecturenotes/A Quantamental Boost to Semi-Systematic Credit Trading.docx
+++ b/mylearnings/mylecturenotes/A Quantamental Boost to Semi-Systematic Credit Trading.docx
@@ -309,6 +309,16 @@
     <w:p/>
     <w:sdt>
       <w:sdtPr>
+        <w:rPr>
+          <w:rFonts w:asciiTheme="minorHAnsi" w:eastAsiaTheme="minorHAnsi" w:hAnsiTheme="minorHAnsi" w:cstheme="minorBidi"/>
+          <w:b w:val="0"/>
+          <w:bCs w:val="0"/>
+          <w:color w:val="auto"/>
+          <w:kern w:val="2"/>
+          <w:sz w:val="24"/>
+          <w:szCs w:val="24"/>
+          <w14:ligatures w14:val="standardContextual"/>
+        </w:rPr>
         <w:id w:val="1355456685"/>
         <w:docPartObj>
           <w:docPartGallery w:val="Table of Contents"/>
@@ -317,13 +327,7 @@
       </w:sdtPr>
       <w:sdtEndPr>
         <w:rPr>
-          <w:rFonts w:asciiTheme="minorHAnsi" w:eastAsiaTheme="minorHAnsi" w:hAnsiTheme="minorHAnsi" w:cstheme="minorBidi"/>
           <w:noProof/>
-          <w:color w:val="auto"/>
-          <w:kern w:val="2"/>
-          <w:sz w:val="24"/>
-          <w:szCs w:val="24"/>
-          <w14:ligatures w14:val="standardContextual"/>
         </w:rPr>
       </w:sdtEndPr>
       <w:sdtContent>
@@ -2918,26 +2922,14 @@
       </w:r>
       <w:proofErr w:type="gramStart"/>
       <w:r>
-        <w:t>features</w:t>
-      </w:r>
-      <w:r>
-        <w:t>[</w:t>
+        <w:t>features[</w:t>
       </w:r>
       <w:proofErr w:type="gramEnd"/>
       <w:r>
         <w:t xml:space="preserve">8, </w:t>
       </w:r>
       <w:r>
-        <w:t>14,17]</w:t>
-      </w:r>
-      <w:r>
-        <w:t>, or enhance them by incorporating unstructured data from sources such as news articles or SEC filings</w:t>
-      </w:r>
-      <w:r>
-        <w:t xml:space="preserve"> [15,16]</w:t>
-      </w:r>
-      <w:r>
-        <w:t>.</w:t>
+        <w:t>14,17], or enhance them by incorporating unstructured data from sources such as news articles or SEC filings [15,16].</w:t>
       </w:r>
     </w:p>
     <w:p/>
@@ -3144,7 +3136,6 @@
       <w:pPr>
         <w:jc w:val="both"/>
         <w:rPr>
-          <w:rFonts w:hint="cs"/>
           <w:rtl/>
         </w:rPr>
       </w:pPr>
@@ -3164,8 +3155,211 @@
         <w:pStyle w:val="Heading1"/>
       </w:pPr>
       <w:bookmarkStart w:id="12" w:name="_Toc155519647"/>
-      <w:r>
-        <w:lastRenderedPageBreak/>
+    </w:p>
+    <w:p/>
+    <w:p/>
+    <w:p>
+      <w:r>
+        <w:t xml:space="preserve">Since we have existing work on style factors, for </w:t>
+      </w:r>
+      <w:proofErr w:type="gramStart"/>
+      <w:r>
+        <w:t>instance ,</w:t>
+      </w:r>
+      <w:proofErr w:type="gramEnd"/>
+      <w:r>
+        <w:t xml:space="preserve"> two versions of a value score, it makes sense to </w:t>
+      </w:r>
+      <w:proofErr w:type="spellStart"/>
+      <w:r>
+        <w:t>to</w:t>
+      </w:r>
+      <w:proofErr w:type="spellEnd"/>
+      <w:r>
+        <w:t xml:space="preserve"> </w:t>
+      </w:r>
+      <w:proofErr w:type="spellStart"/>
+      <w:r>
+        <w:t>tackle</w:t>
+      </w:r>
+      <w:proofErr w:type="spellEnd"/>
+      <w:r>
+        <w:t xml:space="preserve"> value modeling as a first phase.</w:t>
+      </w:r>
+    </w:p>
+    <w:p>
+      <w:r>
+        <w:t xml:space="preserve">The first version of the existing value modeling consists of </w:t>
+      </w:r>
+      <w:proofErr w:type="gramStart"/>
+      <w:r>
+        <w:t>estimating  bond</w:t>
+      </w:r>
+      <w:proofErr w:type="gramEnd"/>
+      <w:r>
+        <w:t xml:space="preserve"> value  </w:t>
+      </w:r>
+      <w:proofErr w:type="spellStart"/>
+      <w:r>
+        <w:t>exposues</w:t>
+      </w:r>
+      <w:proofErr w:type="spellEnd"/>
+      <w:r>
+        <w:t xml:space="preserve"> using linear modeling, while the second version leverages a non-linear machine </w:t>
+      </w:r>
+      <w:proofErr w:type="spellStart"/>
+      <w:r>
+        <w:t>elarning</w:t>
+      </w:r>
+      <w:proofErr w:type="spellEnd"/>
+      <w:r>
+        <w:t xml:space="preserve"> approach.  The first version covers both HY and IG, while the non-linear model is only available for HY. </w:t>
+      </w:r>
+    </w:p>
+    <w:p>
+      <w:r>
+        <w:t>We propose exploring combining/</w:t>
+      </w:r>
+      <w:proofErr w:type="spellStart"/>
+      <w:r>
+        <w:t>ensembling</w:t>
+      </w:r>
+      <w:proofErr w:type="spellEnd"/>
+      <w:r>
+        <w:t xml:space="preserve"> both models </w:t>
+      </w:r>
+      <w:r>
+        <w:t xml:space="preserve">and expanding the exercise to IG. </w:t>
+      </w:r>
+    </w:p>
+    <w:p/>
+    <w:p>
+      <w:r>
+        <w:t>With the availability of bond exposures to several style factors, one can optimize daily/</w:t>
+      </w:r>
+      <w:proofErr w:type="gramStart"/>
+      <w:r>
+        <w:t>weekly  factor</w:t>
+      </w:r>
+      <w:proofErr w:type="gramEnd"/>
+      <w:r>
+        <w:t xml:space="preserve"> specific target portfolios.</w:t>
+      </w:r>
+    </w:p>
+    <w:p>
+      <w:r>
+        <w:t xml:space="preserve">These optimized factors can be used to estimate </w:t>
+      </w:r>
+      <w:proofErr w:type="spellStart"/>
+      <w:r>
+        <w:t>bodn</w:t>
+      </w:r>
+      <w:proofErr w:type="spellEnd"/>
+      <w:r>
+        <w:t xml:space="preserve"> </w:t>
+      </w:r>
+      <w:proofErr w:type="spellStart"/>
+      <w:r>
+        <w:t>elvel</w:t>
+      </w:r>
+      <w:proofErr w:type="spellEnd"/>
+      <w:r>
+        <w:t xml:space="preserve"> contribution to risk (CTR</w:t>
+      </w:r>
+      <w:proofErr w:type="gramStart"/>
+      <w:r>
+        <w:t>)[</w:t>
+      </w:r>
+      <w:proofErr w:type="gramEnd"/>
+      <w:r>
+        <w:t xml:space="preserve">]  of every bond to every factor. </w:t>
+      </w:r>
+    </w:p>
+    <w:p>
+      <w:r>
+        <w:t xml:space="preserve">Our initial investigation suggests </w:t>
+      </w:r>
+      <w:proofErr w:type="spellStart"/>
+      <w:r>
+        <w:t>tghat</w:t>
+      </w:r>
+      <w:proofErr w:type="spellEnd"/>
+      <w:r>
+        <w:t xml:space="preserve"> a market portfolio based CTR change is indicative of </w:t>
+      </w:r>
+      <w:proofErr w:type="spellStart"/>
+      <w:r>
+        <w:t>foreward</w:t>
+      </w:r>
+      <w:proofErr w:type="spellEnd"/>
+      <w:r>
+        <w:t xml:space="preserve"> residual/excess spread change in IG. </w:t>
+      </w:r>
+    </w:p>
+    <w:p/>
+    <w:p>
+      <w:r>
+        <w:t xml:space="preserve">The </w:t>
+      </w:r>
+      <w:proofErr w:type="spellStart"/>
+      <w:r>
+        <w:t>hypostehsis</w:t>
+      </w:r>
+      <w:proofErr w:type="spellEnd"/>
+      <w:r>
+        <w:t xml:space="preserve"> is that factor based (instead of market based) CTR metrics would constitute a significant set of signals/features for </w:t>
+      </w:r>
+      <w:proofErr w:type="spellStart"/>
+      <w:r>
+        <w:t>down stream</w:t>
+      </w:r>
+      <w:proofErr w:type="spellEnd"/>
+      <w:r>
+        <w:t xml:space="preserve"> predictions …</w:t>
+      </w:r>
+    </w:p>
+    <w:p/>
+    <w:p>
+      <w:r>
+        <w:t xml:space="preserve">Considering our existing work on style factors, such as two versions of a value score, it's logical to address value modeling as an initial phase. The first version of our current value modeling involves estimating bond value exposures through linear modeling, while the second version utilizes a non-linear machine learning approach. The first version encompasses both High Yield (HY) and Investment Grade (IG) bonds, whereas the non-linear model is exclusively available for HY bonds. Our proposal involves exploring the combination or </w:t>
+      </w:r>
+      <w:proofErr w:type="spellStart"/>
+      <w:r>
+        <w:t>ensembling</w:t>
+      </w:r>
+      <w:proofErr w:type="spellEnd"/>
+      <w:r>
+        <w:t xml:space="preserve"> of both models and extending the analysis to IG bonds.</w:t>
+      </w:r>
+    </w:p>
+    <w:p/>
+    <w:p>
+      <w:r>
+        <w:t>Given the availability of bond exposures to various style factors, we can optimize factor-specific target portfolios on a daily or weekly basis. These optimized factors can then be utilized to assess the bond-level contribution to risk (CTR) for each factor. Our preliminary investigation suggests that changes in CTR based on a market portfolio are indicative of forward residual or excess spread changes in IG bonds.</w:t>
+      </w:r>
+    </w:p>
+    <w:p/>
+    <w:p>
+      <w:r>
+        <w:t>We hypothesize that factor-based CTR metrics, rather than market-based ones, would serve as a significant set of signals or features for downstream predictions.</w:t>
+      </w:r>
+    </w:p>
+    <w:p>
+      <w:r>
+        <w:t xml:space="preserve"> </w:t>
+      </w:r>
+    </w:p>
+    <w:p/>
+    <w:p>
+      <w:pPr>
+        <w:pStyle w:val="Heading1"/>
+      </w:pPr>
+    </w:p>
+    <w:p>
+      <w:pPr>
+        <w:pStyle w:val="Heading1"/>
+      </w:pPr>
+      <w:r>
         <w:t>Data requirements</w:t>
       </w:r>
       <w:bookmarkEnd w:id="12"/>
@@ -3263,10 +3457,7 @@
         <w:t xml:space="preserve"> </w:t>
       </w:r>
       <w:r>
-        <w:t>I/B/E/S data base</w:t>
-      </w:r>
-      <w:r>
-        <w:t xml:space="preserve"> </w:t>
+        <w:t xml:space="preserve">I/B/E/S data base </w:t>
       </w:r>
     </w:p>
     <w:p>
@@ -3392,15 +3583,7 @@
           <w:color w:val="000000" w:themeColor="text1"/>
           <w:shd w:val="clear" w:color="auto" w:fill="FFFFFF"/>
         </w:rPr>
-        <w:t xml:space="preserve">[1] </w:t>
-      </w:r>
-      <w:r>
-        <w:rPr>
-          <w:rFonts w:ascii="Calibri" w:hAnsi="Calibri" w:cs="Calibri"/>
-          <w:color w:val="000000" w:themeColor="text1"/>
-          <w:shd w:val="clear" w:color="auto" w:fill="FFFFFF"/>
-        </w:rPr>
-        <w:t>Bew, David and Harvey, Campbell R. and Ledford, Anthony and Radnor, Sam and Sinclair, Andrew,</w:t>
+        <w:t>[1] Bew, David and Harvey, Campbell R. and Ledford, Anthony and Radnor, Sam and Sinclair, Andrew,</w:t>
       </w:r>
       <w:r>
         <w:rPr>
@@ -3636,6 +3819,7 @@
     </w:p>
     <w:p>
       <w:r>
+        <w:lastRenderedPageBreak/>
         <w:t>[9] Chirag Nagpal et al, “</w:t>
       </w:r>
       <w:hyperlink r:id="rId16" w:history="1">
@@ -3685,7 +3869,6 @@
     </w:p>
     <w:p>
       <w:r>
-        <w:lastRenderedPageBreak/>
         <w:t xml:space="preserve">[11] Luc </w:t>
       </w:r>
       <w:proofErr w:type="spellStart"/>
@@ -4092,6 +4275,9 @@
     </w:p>
     <w:p>
       <w:r>
+        <w:rPr>
+          <w:noProof/>
+        </w:rPr>
         <w:drawing>
           <wp:inline distT="0" distB="0" distL="0" distR="0" wp14:anchorId="4FE95AD2" wp14:editId="3B845921">
             <wp:extent cx="5943600" cy="3013075"/>
@@ -4145,6 +4331,9 @@
     <w:p/>
     <w:p>
       <w:r>
+        <w:rPr>
+          <w:noProof/>
+        </w:rPr>
         <w:drawing>
           <wp:inline distT="0" distB="0" distL="0" distR="0" wp14:anchorId="10AF09FA" wp14:editId="6EAB3CCD">
             <wp:extent cx="5943600" cy="2578735"/>
@@ -4205,6 +4394,9 @@
     </w:p>
     <w:p>
       <w:r>
+        <w:rPr>
+          <w:noProof/>
+        </w:rPr>
         <w:drawing>
           <wp:inline distT="0" distB="0" distL="0" distR="0" wp14:anchorId="3D6D85FE" wp14:editId="718D457D">
             <wp:extent cx="5943600" cy="1513840"/>
@@ -4254,6 +4446,9 @@
     <w:p/>
     <w:p>
       <w:r>
+        <w:rPr>
+          <w:noProof/>
+        </w:rPr>
         <w:drawing>
           <wp:inline distT="0" distB="0" distL="0" distR="0" wp14:anchorId="235CC030" wp14:editId="3BA76307">
             <wp:extent cx="5943600" cy="937260"/>
@@ -4323,6 +4518,9 @@
     </w:p>
     <w:p>
       <w:r>
+        <w:rPr>
+          <w:noProof/>
+        </w:rPr>
         <w:drawing>
           <wp:inline distT="0" distB="0" distL="0" distR="0" wp14:anchorId="10A2D9DC" wp14:editId="4BE95C9D">
             <wp:extent cx="5943600" cy="1297305"/>
@@ -4378,6 +4576,9 @@
     </w:p>
     <w:p>
       <w:r>
+        <w:rPr>
+          <w:noProof/>
+        </w:rPr>
         <w:drawing>
           <wp:inline distT="0" distB="0" distL="0" distR="0" wp14:anchorId="6AC670B7" wp14:editId="3DBDEE7F">
             <wp:extent cx="5943600" cy="1809115"/>
@@ -4433,6 +4634,9 @@
     <w:p/>
     <w:p>
       <w:r>
+        <w:rPr>
+          <w:noProof/>
+        </w:rPr>
         <w:lastRenderedPageBreak/>
         <w:drawing>
           <wp:inline distT="0" distB="0" distL="0" distR="0" wp14:anchorId="3A20D798" wp14:editId="7AEF845A">
@@ -4488,6 +4692,9 @@
     <w:p/>
     <w:p>
       <w:r>
+        <w:rPr>
+          <w:noProof/>
+        </w:rPr>
         <w:lastRenderedPageBreak/>
         <w:drawing>
           <wp:inline distT="0" distB="0" distL="0" distR="0" wp14:anchorId="080190D4" wp14:editId="7705BDBF">
@@ -6806,6 +7013,7 @@
   <w:style w:type="character" w:default="1" w:styleId="DefaultParagraphFont">
     <w:name w:val="Default Paragraph Font"/>
     <w:uiPriority w:val="1"/>
+    <w:semiHidden/>
     <w:unhideWhenUsed/>
   </w:style>
   <w:style w:type="table" w:default="1" w:styleId="TableNormal">

</xml_diff>